<commit_message>
Added results pdf and folder
</commit_message>
<xml_diff>
--- a/05_PolicyBasedMethods/Cartpole_VPG_results.docx
+++ b/05_PolicyBasedMethods/Cartpole_VPG_results.docx
@@ -439,6 +439,81 @@
                     <a:ln>
                       <a:noFill/>
                     </a:ln>
+                  </pic:spPr>
+                </pic:pic>
+              </a:graphicData>
+            </a:graphic>
+          </wp:inline>
+        </w:drawing>
+      </w:r>
+    </w:p>
+    <w:p>
+      <w:r>
+        <w:br w:type="page"/>
+      </w:r>
+    </w:p>
+    <w:p>
+      <w:pPr>
+        <w:jc w:val="center"/>
+        <w:rPr>
+          <w:lang w:val="en-US"/>
+        </w:rPr>
+      </w:pPr>
+      <w:r>
+        <w:rPr>
+          <w:lang w:val="en-US"/>
+        </w:rPr>
+        <w:lastRenderedPageBreak/>
+        <w:t>Deeper network with 4 fully connected layers</w:t>
+      </w:r>
+    </w:p>
+    <w:p>
+      <w:pPr>
+        <w:jc w:val="center"/>
+        <w:rPr>
+          <w:lang w:val="en-US"/>
+        </w:rPr>
+      </w:pPr>
+      <w:r>
+        <w:rPr>
+          <w:noProof/>
+          <w:lang w:val="en-US"/>
+        </w:rPr>
+        <w:drawing>
+          <wp:inline distT="0" distB="0" distL="0" distR="0" wp14:anchorId="51A7DA54" wp14:editId="4BF7EE20">
+            <wp:extent cx="4219200" cy="2746800"/>
+            <wp:effectExtent l="0" t="0" r="0" b="0"/>
+            <wp:docPr id="731406002" name="Immagine 1" descr="Immagine che contiene testo, schermata, diagramma, Diagramma&#10;&#10;Il contenuto generato dall'IA potrebbe non essere corretto."/>
+            <wp:cNvGraphicFramePr>
+              <a:graphicFrameLocks xmlns:a="http://schemas.openxmlformats.org/drawingml/2006/main" noChangeAspect="1"/>
+            </wp:cNvGraphicFramePr>
+            <a:graphic xmlns:a="http://schemas.openxmlformats.org/drawingml/2006/main">
+              <a:graphicData uri="http://schemas.openxmlformats.org/drawingml/2006/picture">
+                <pic:pic xmlns:pic="http://schemas.openxmlformats.org/drawingml/2006/picture">
+                  <pic:nvPicPr>
+                    <pic:cNvPr id="731406002" name="Immagine 1" descr="Immagine che contiene testo, schermata, diagramma, Diagramma&#10;&#10;Il contenuto generato dall'IA potrebbe non essere corretto."/>
+                    <pic:cNvPicPr/>
+                  </pic:nvPicPr>
+                  <pic:blipFill>
+                    <a:blip r:embed="rId10">
+                      <a:extLst>
+                        <a:ext uri="{28A0092B-C50C-407E-A947-70E740481C1C}">
+                          <a14:useLocalDpi xmlns:a14="http://schemas.microsoft.com/office/drawing/2010/main" val="0"/>
+                        </a:ext>
+                      </a:extLst>
+                    </a:blip>
+                    <a:stretch>
+                      <a:fillRect/>
+                    </a:stretch>
+                  </pic:blipFill>
+                  <pic:spPr>
+                    <a:xfrm>
+                      <a:off x="0" y="0"/>
+                      <a:ext cx="4219200" cy="2746800"/>
+                    </a:xfrm>
+                    <a:prstGeom prst="rect">
+                      <a:avLst/>
+                    </a:prstGeom>
                   </pic:spPr>
                 </pic:pic>
               </a:graphicData>
@@ -907,6 +982,7 @@
   <w:style w:type="paragraph" w:default="1" w:styleId="Normale">
     <w:name w:val="Normal"/>
     <w:qFormat/>
+    <w:rsid w:val="00D80D9D"/>
   </w:style>
   <w:style w:type="paragraph" w:styleId="Titolo1">
     <w:name w:val="heading 1"/>
@@ -1110,6 +1186,7 @@
   <w:style w:type="character" w:default="1" w:styleId="Carpredefinitoparagrafo">
     <w:name w:val="Default Paragraph Font"/>
     <w:uiPriority w:val="1"/>
+    <w:semiHidden/>
     <w:unhideWhenUsed/>
   </w:style>
   <w:style w:type="table" w:default="1" w:styleId="Tabellanormale">

</xml_diff>